<commit_message>
Moved to new format rewritten for clarity and consistency.
</commit_message>
<xml_diff>
--- a/How to Play Overview.docx
+++ b/How to Play Overview.docx
@@ -177,7 +177,31 @@
         <w:rPr>
           <w:rFonts w:ascii="Times New Roman" w:eastAsia="Times New Roman" w:hAnsi="Times New Roman" w:cs="Times New Roman"/>
         </w:rPr>
-        <w:t xml:space="preserve">, the GM should think of themselves as Mediator and Narrator rather than the </w:t>
+        <w:t xml:space="preserve">, the GM should think of themselves as </w:t>
+      </w:r>
+      <w:r>
+        <w:rPr>
+          <w:rFonts w:ascii="Times New Roman" w:eastAsia="Times New Roman" w:hAnsi="Times New Roman" w:cs="Times New Roman"/>
+        </w:rPr>
+        <w:t xml:space="preserve">a </w:t>
+      </w:r>
+      <w:r>
+        <w:rPr>
+          <w:rFonts w:ascii="Times New Roman" w:eastAsia="Times New Roman" w:hAnsi="Times New Roman" w:cs="Times New Roman"/>
+        </w:rPr>
+        <w:t xml:space="preserve">Mediator and </w:t>
+      </w:r>
+      <w:r>
+        <w:rPr>
+          <w:rFonts w:ascii="Times New Roman" w:eastAsia="Times New Roman" w:hAnsi="Times New Roman" w:cs="Times New Roman"/>
+        </w:rPr>
+        <w:t xml:space="preserve">a </w:t>
+      </w:r>
+      <w:r>
+        <w:rPr>
+          <w:rFonts w:ascii="Times New Roman" w:eastAsia="Times New Roman" w:hAnsi="Times New Roman" w:cs="Times New Roman"/>
+        </w:rPr>
+        <w:t xml:space="preserve">Narrator rather than the </w:t>
       </w:r>
       <w:r>
         <w:rPr>
@@ -481,6 +505,7 @@
     </w:p>
     <w:p>
       <w:r>
+        <w:lastRenderedPageBreak/>
         <w:t>Faith contains miracles</w:t>
       </w:r>
       <w:r>
@@ -747,6 +772,7 @@
         <w:pStyle w:val="Heading3"/>
       </w:pPr>
       <w:r>
+        <w:lastRenderedPageBreak/>
         <w:t xml:space="preserve">Assign </w:t>
       </w:r>
       <w:r>
@@ -804,10 +830,10 @@
             <v:path o:extrusionok="f" gradientshapeok="t" o:connecttype="rect"/>
             <o:lock v:ext="edit" aspectratio="t"/>
           </v:shapetype>
-          <v:shape id="_x0000_i1025" type="#_x0000_t75" style="width:453pt;height:39.75pt" o:ole="">
+          <v:shape id="_x0000_i1025" type="#_x0000_t75" style="width:453pt;height:40pt" o:ole="">
             <v:imagedata r:id="rId8" o:title=""/>
           </v:shape>
-          <o:OLEObject Type="Link" ProgID="Excel.SheetMacroEnabled.12" ShapeID="_x0000_i1025" DrawAspect="Content" r:id="rId9" UpdateMode="Always">
+          <o:OLEObject Type="Link" ProgID="https://d.docs.live.net/43d0be08dd303885/Documents/RPG/Untold RPG/Untold Character Data.xlsm" ShapeID="_x0000_i1025" DrawAspect="Content" r:id="rId9" UpdateMode="Always">
             <o:LinkType>EnhancedMetaFile</o:LinkType>
             <o:LockedField>false</o:LockedField>
           </o:OLEObject>
@@ -968,6 +994,7 @@
     </w:p>
     <w:p>
       <w:r>
+        <w:lastRenderedPageBreak/>
         <w:t xml:space="preserve">Edges also affect the TN of Broad Skills, but these are unaffected by Strengths and Weaknesses.  </w:t>
       </w:r>
       <w:r>
@@ -1114,7 +1141,15 @@
     </w:p>
     <w:p>
       <w:r>
-        <w:t>In addition to being an Aye in the Tally regardless of the TN, a 12 face may grant a Boon of some kind.  Of course, the default is that the 12 adds another die to be rolled (which cannot be a Snag or a Boon).  What the Boon means for your story is up to you, yet it is separate from the actual check.  This could aid an Ally or hinder an Adversary.  It could make a future statement easier for you or more challenging for an Adversary.  It could open up the possibility of an alternative path or close a potential trap.  Remember to collaborate with the others at the table.</w:t>
+        <w:t xml:space="preserve">In addition to being an </w:t>
+      </w:r>
+      <w:proofErr w:type="spellStart"/>
+      <w:r>
+        <w:t>Aye</w:t>
+      </w:r>
+      <w:proofErr w:type="spellEnd"/>
+      <w:r>
+        <w:t xml:space="preserve"> in the Tally regardless of the TN, a 12 face may grant a Boon of some kind.  Of course, the default is that the 12 adds another die to be rolled (which cannot be a Snag or a Boon).  What the Boon means for your story is up to you, yet it is separate from the actual check.  This could aid an Ally or hinder an Adversary.  It could make a future statement easier for you or more challenging for an Adversary.  It could open up the possibility of an alternative path or close a potential trap.  Remember to collaborate with the others at the table.</w:t>
       </w:r>
     </w:p>
     <w:p>
@@ -1127,6 +1162,7 @@
     </w:p>
     <w:p>
       <w:r>
+        <w:lastRenderedPageBreak/>
         <w:t>In addition to being a Nay in the Tally regardless of the TN, the one face may impose a Snag of some kind.  The default for the one facing requires the reroll of an Aye die unless you can determine a suitable Snag.  As with Boons, Snags may not influence the check already being rolled but may be used to frustrate Allies or rally Adversaries.  Or it could close a door blocking advancement for the Heroes or eliminate options for improvement in the story somehow.</w:t>
       </w:r>
     </w:p>
@@ -1347,6 +1383,7 @@
     </w:p>
     <w:p>
       <w:r>
+        <w:lastRenderedPageBreak/>
         <w:t>Some terms are</w:t>
       </w:r>
       <w:r>
@@ -1517,7 +1554,15 @@
         </w:numPr>
       </w:pPr>
       <w:r>
-        <w:t>Hinder: Forces the reroll of an Aye.  If the Rating is 2, choose a Boon to reroll first, then two Ayes if no Boon was rolled.  Opposite: Bolster.</w:t>
+        <w:t xml:space="preserve">Hinder: Forces the reroll of an </w:t>
+      </w:r>
+      <w:proofErr w:type="spellStart"/>
+      <w:r>
+        <w:t>Aye</w:t>
+      </w:r>
+      <w:proofErr w:type="spellEnd"/>
+      <w:r>
+        <w:t>.  If the Rating is 2, choose a Boon to reroll first, then two Ayes if no Boon was rolled.  Opposite: Bolster.</w:t>
       </w:r>
     </w:p>
     <w:p>
@@ -1709,6 +1754,7 @@
         <w:pStyle w:val="Heading3"/>
       </w:pPr>
       <w:r>
+        <w:lastRenderedPageBreak/>
         <w:t>Tertiary Exertion</w:t>
       </w:r>
       <w:r>
@@ -1927,6 +1973,7 @@
     </w:p>
     <w:p>
       <w:r>
+        <w:lastRenderedPageBreak/>
         <w:t xml:space="preserve">Once </w:t>
       </w:r>
       <w:r>
@@ -1964,7 +2011,13 @@
     </w:p>
     <w:p>
       <w:r>
-        <w:t>If your character is especially devoted to some cause or religion, you may earn Devotion.  This is a source of adding dice to checks similar to Exertion, but in a 1 to 1 ratio, whenever the statement is tangentially applicable to their Cause.</w:t>
+        <w:t xml:space="preserve">If your character is </w:t>
+      </w:r>
+      <w:r>
+        <w:t>primarily</w:t>
+      </w:r>
+      <w:r>
+        <w:t xml:space="preserve"> devoted to some cause or religion, you may earn Devotion.  This is a source of adding dice to checks similar to Exertion, but in a 1 to 1 ratio, whenever the statement is tangentially applicable to their Cause.</w:t>
       </w:r>
     </w:p>
     <w:p>
@@ -2191,6 +2244,7 @@
     </w:p>
     <w:p>
       <w:r>
+        <w:lastRenderedPageBreak/>
         <w:t>Whatever the nature of the Hero Point, typically</w:t>
       </w:r>
       <w:r>
@@ -3439,25 +3493,25 @@
       </w:rPr>
     </w:lvl>
   </w:abstractNum>
-  <w:num w:numId="1">
+  <w:num w:numId="1" w16cid:durableId="756287490">
     <w:abstractNumId w:val="2"/>
   </w:num>
-  <w:num w:numId="2">
+  <w:num w:numId="2" w16cid:durableId="80297331">
     <w:abstractNumId w:val="1"/>
   </w:num>
-  <w:num w:numId="3">
+  <w:num w:numId="3" w16cid:durableId="1700423893">
     <w:abstractNumId w:val="5"/>
   </w:num>
-  <w:num w:numId="4">
+  <w:num w:numId="4" w16cid:durableId="102695933">
     <w:abstractNumId w:val="4"/>
   </w:num>
-  <w:num w:numId="5">
+  <w:num w:numId="5" w16cid:durableId="694354663">
     <w:abstractNumId w:val="3"/>
   </w:num>
-  <w:num w:numId="6">
+  <w:num w:numId="6" w16cid:durableId="1720548472">
     <w:abstractNumId w:val="6"/>
   </w:num>
-  <w:num w:numId="7">
+  <w:num w:numId="7" w16cid:durableId="604846859">
     <w:abstractNumId w:val="0"/>
   </w:num>
 </w:numbering>

</xml_diff>